<commit_message>
done with symmetrical normalization
</commit_message>
<xml_diff>
--- a/Till_Now_june.docx
+++ b/Till_Now_june.docx
@@ -38,7 +38,16 @@
           <w:b/>
           <w:bCs/>
         </w:rPr>
-        <w:t xml:space="preserve"> (Python)</w:t>
+        <w:t xml:space="preserve"> (Python</w:t>
+      </w:r>
+      <w:proofErr w:type="gramStart"/>
+      <w:r>
+        <w:rPr>
+          <w:rFonts w:ascii="Verdana" w:hAnsi="Verdana"/>
+          <w:b/>
+          <w:bCs/>
+        </w:rPr>
+        <w:t>)</w:t>
       </w:r>
       <w:r>
         <w:rPr>
@@ -48,6 +57,7 @@
         </w:rPr>
         <w:t>:-</w:t>
       </w:r>
+      <w:proofErr w:type="gramEnd"/>
     </w:p>
     <w:p>
       <w:pPr>
@@ -62,6 +72,7 @@
           <w:iCs/>
         </w:rPr>
       </w:pPr>
+      <w:proofErr w:type="spellStart"/>
       <w:r>
         <w:rPr>
           <w:rFonts w:ascii="Verdana" w:hAnsi="Verdana"/>
@@ -70,6 +81,7 @@
         </w:rPr>
         <w:t>Numpy</w:t>
       </w:r>
+      <w:proofErr w:type="spellEnd"/>
     </w:p>
     <w:p>
       <w:pPr>
@@ -84,6 +96,7 @@
           <w:iCs/>
         </w:rPr>
       </w:pPr>
+      <w:proofErr w:type="spellStart"/>
       <w:r>
         <w:rPr>
           <w:rFonts w:ascii="Verdana" w:hAnsi="Verdana"/>
@@ -92,6 +105,7 @@
         </w:rPr>
         <w:t>Scripy</w:t>
       </w:r>
+      <w:proofErr w:type="spellEnd"/>
     </w:p>
     <w:p>
       <w:pPr>
@@ -128,38 +142,93 @@
           <w:iCs/>
         </w:rPr>
       </w:pPr>
+      <w:proofErr w:type="spellStart"/>
       <w:r>
         <w:rPr>
           <w:rFonts w:ascii="Verdana" w:hAnsi="Verdana"/>
           <w:i/>
           <w:iCs/>
         </w:rPr>
-        <w:t>matPlot Lib</w:t>
-      </w:r>
-    </w:p>
-    <w:p>
-      <w:pPr>
-        <w:rPr>
-          <w:rFonts w:ascii="Verdana" w:hAnsi="Verdana"/>
-          <w:b/>
-          <w:bCs/>
-        </w:rPr>
-      </w:pPr>
-      <w:r>
-        <w:rPr>
-          <w:rFonts w:ascii="Verdana" w:hAnsi="Verdana"/>
-          <w:b/>
-          <w:bCs/>
-        </w:rPr>
-        <w:t xml:space="preserve">Mapping DataSet taken from </w:t>
-      </w:r>
-      <w:r>
-        <w:rPr>
-          <w:rFonts w:ascii="Verdana" w:hAnsi="Verdana"/>
-          <w:b/>
-          <w:bCs/>
-        </w:rPr>
-        <w:t>Protein Sequence Metric Reseach Paper</w:t>
+        <w:t>matPlot</w:t>
+      </w:r>
+      <w:proofErr w:type="spellEnd"/>
+      <w:r>
+        <w:rPr>
+          <w:rFonts w:ascii="Verdana" w:hAnsi="Verdana"/>
+          <w:i/>
+          <w:iCs/>
+        </w:rPr>
+        <w:t xml:space="preserve"> Lib</w:t>
+      </w:r>
+    </w:p>
+    <w:p>
+      <w:pPr>
+        <w:rPr>
+          <w:rFonts w:ascii="Verdana" w:hAnsi="Verdana"/>
+          <w:b/>
+          <w:bCs/>
+        </w:rPr>
+      </w:pPr>
+      <w:r>
+        <w:rPr>
+          <w:rFonts w:ascii="Verdana" w:hAnsi="Verdana"/>
+          <w:b/>
+          <w:bCs/>
+        </w:rPr>
+        <w:t xml:space="preserve">Mapping </w:t>
+      </w:r>
+      <w:proofErr w:type="spellStart"/>
+      <w:r>
+        <w:rPr>
+          <w:rFonts w:ascii="Verdana" w:hAnsi="Verdana"/>
+          <w:b/>
+          <w:bCs/>
+        </w:rPr>
+        <w:t>DataSet</w:t>
+      </w:r>
+      <w:proofErr w:type="spellEnd"/>
+      <w:r>
+        <w:rPr>
+          <w:rFonts w:ascii="Verdana" w:hAnsi="Verdana"/>
+          <w:b/>
+          <w:bCs/>
+        </w:rPr>
+        <w:t xml:space="preserve"> taken from </w:t>
+      </w:r>
+      <w:r>
+        <w:rPr>
+          <w:rFonts w:ascii="Verdana" w:hAnsi="Verdana"/>
+          <w:b/>
+          <w:bCs/>
+        </w:rPr>
+        <w:t xml:space="preserve">Protein Sequence Metric </w:t>
+      </w:r>
+      <w:proofErr w:type="spellStart"/>
+      <w:r>
+        <w:rPr>
+          <w:rFonts w:ascii="Verdana" w:hAnsi="Verdana"/>
+          <w:b/>
+          <w:bCs/>
+        </w:rPr>
+        <w:t>Reseach</w:t>
+      </w:r>
+      <w:proofErr w:type="spellEnd"/>
+      <w:r>
+        <w:rPr>
+          <w:rFonts w:ascii="Verdana" w:hAnsi="Verdana"/>
+          <w:b/>
+          <w:bCs/>
+        </w:rPr>
+        <w:t xml:space="preserve"> </w:t>
+      </w:r>
+      <w:proofErr w:type="gramStart"/>
+      <w:r>
+        <w:rPr>
+          <w:rFonts w:ascii="Verdana" w:hAnsi="Verdana"/>
+          <w:b/>
+          <w:bCs/>
+        </w:rPr>
+        <w:t>Paper</w:t>
       </w:r>
       <w:r>
         <w:rPr>
@@ -169,6 +238,7 @@
         </w:rPr>
         <w:t>:-</w:t>
       </w:r>
+      <w:proofErr w:type="gramEnd"/>
     </w:p>
     <w:p>
       <w:pPr>
@@ -180,6 +250,7 @@
       <w:r>
         <w:rPr>
           <w:rFonts w:ascii="Verdana" w:hAnsi="Verdana"/>
+          <w:noProof/>
         </w:rPr>
         <w:drawing>
           <wp:inline distT="0" distB="0" distL="0" distR="0" wp14:anchorId="38BF7C04" wp14:editId="3E95AF33">
@@ -241,8 +312,18 @@
           <w:b/>
           <w:bCs/>
         </w:rPr>
-        <w:t xml:space="preserve"> to test During Programming:-</w:t>
-      </w:r>
+        <w:t xml:space="preserve"> to test During </w:t>
+      </w:r>
+      <w:proofErr w:type="gramStart"/>
+      <w:r>
+        <w:rPr>
+          <w:rFonts w:ascii="Verdana" w:hAnsi="Verdana"/>
+          <w:b/>
+          <w:bCs/>
+        </w:rPr>
+        <w:t>Programming:-</w:t>
+      </w:r>
+      <w:proofErr w:type="gramEnd"/>
     </w:p>
     <w:p>
       <w:pPr>
@@ -263,7 +344,43 @@
           <w:b/>
           <w:bCs/>
         </w:rPr>
-        <w:t xml:space="preserve">PDB ID:- 1EZG (Repitita Paper) </w:t>
+        <w:t xml:space="preserve">PDB </w:t>
+      </w:r>
+      <w:proofErr w:type="gramStart"/>
+      <w:r>
+        <w:rPr>
+          <w:rFonts w:ascii="Verdana" w:hAnsi="Verdana"/>
+          <w:b/>
+          <w:bCs/>
+        </w:rPr>
+        <w:t>ID:-</w:t>
+      </w:r>
+      <w:proofErr w:type="gramEnd"/>
+      <w:r>
+        <w:rPr>
+          <w:rFonts w:ascii="Verdana" w:hAnsi="Verdana"/>
+          <w:b/>
+          <w:bCs/>
+        </w:rPr>
+        <w:t xml:space="preserve"> 1EZG (</w:t>
+      </w:r>
+      <w:proofErr w:type="spellStart"/>
+      <w:r>
+        <w:rPr>
+          <w:rFonts w:ascii="Verdana" w:hAnsi="Verdana"/>
+          <w:b/>
+          <w:bCs/>
+        </w:rPr>
+        <w:t>Repitita</w:t>
+      </w:r>
+      <w:proofErr w:type="spellEnd"/>
+      <w:r>
+        <w:rPr>
+          <w:rFonts w:ascii="Verdana" w:hAnsi="Verdana"/>
+          <w:b/>
+          <w:bCs/>
+        </w:rPr>
+        <w:t xml:space="preserve"> Paper) </w:t>
       </w:r>
       <w:r>
         <w:rPr>
@@ -311,12 +428,14 @@
           <w:rFonts w:ascii="Verdana" w:hAnsi="Verdana"/>
         </w:rPr>
       </w:pPr>
+      <w:proofErr w:type="gramStart"/>
       <w:r>
         <w:rPr>
           <w:rFonts w:ascii="Verdana" w:hAnsi="Verdana"/>
         </w:rPr>
         <w:t>Link:-</w:t>
       </w:r>
+      <w:proofErr w:type="gramEnd"/>
       <w:r>
         <w:rPr>
           <w:rFonts w:ascii="Verdana" w:hAnsi="Verdana"/>
@@ -359,6 +478,7 @@
         <w:lastRenderedPageBreak/>
         <w:t xml:space="preserve">Basic Outline of the </w:t>
       </w:r>
+      <w:proofErr w:type="gramStart"/>
       <w:r>
         <w:rPr>
           <w:rFonts w:ascii="Verdana" w:hAnsi="Verdana"/>
@@ -377,6 +497,7 @@
         </w:rPr>
         <w:t>:-</w:t>
       </w:r>
+      <w:proofErr w:type="gramEnd"/>
     </w:p>
     <w:p>
       <w:pPr>
@@ -395,35 +516,87 @@
         </w:rPr>
         <w:t xml:space="preserve">The first Step we did was to map the </w:t>
       </w:r>
-      <w:r>
-        <w:rPr>
-          <w:rFonts w:ascii="Verdana" w:hAnsi="Verdana"/>
-          <w:b/>
-          <w:bCs/>
-        </w:rPr>
-        <w:t xml:space="preserve">DataSet taken from </w:t>
-      </w:r>
-      <w:r>
-        <w:rPr>
-          <w:rFonts w:ascii="Verdana" w:hAnsi="Verdana"/>
-          <w:b/>
-          <w:bCs/>
-        </w:rPr>
-        <w:t>Protein Sequence Metric Reseach Paper</w:t>
-      </w:r>
-      <w:r>
-        <w:rPr>
-          <w:rFonts w:ascii="Verdana" w:hAnsi="Verdana"/>
-          <w:b/>
-          <w:bCs/>
-        </w:rPr>
-        <w:t xml:space="preserve">.. </w:t>
-      </w:r>
-      <w:r>
-        <w:rPr>
-          <w:rFonts w:ascii="Verdana" w:hAnsi="Verdana"/>
-        </w:rPr>
-        <w:t>Using dictionary we Implemented this.</w:t>
+      <w:proofErr w:type="spellStart"/>
+      <w:r>
+        <w:rPr>
+          <w:rFonts w:ascii="Verdana" w:hAnsi="Verdana"/>
+          <w:b/>
+          <w:bCs/>
+        </w:rPr>
+        <w:t>DataSet</w:t>
+      </w:r>
+      <w:proofErr w:type="spellEnd"/>
+      <w:r>
+        <w:rPr>
+          <w:rFonts w:ascii="Verdana" w:hAnsi="Verdana"/>
+          <w:b/>
+          <w:bCs/>
+        </w:rPr>
+        <w:t xml:space="preserve"> taken from </w:t>
+      </w:r>
+      <w:r>
+        <w:rPr>
+          <w:rFonts w:ascii="Verdana" w:hAnsi="Verdana"/>
+          <w:b/>
+          <w:bCs/>
+        </w:rPr>
+        <w:t xml:space="preserve">Protein Sequence Metric </w:t>
+      </w:r>
+      <w:proofErr w:type="spellStart"/>
+      <w:r>
+        <w:rPr>
+          <w:rFonts w:ascii="Verdana" w:hAnsi="Verdana"/>
+          <w:b/>
+          <w:bCs/>
+        </w:rPr>
+        <w:t>Reseach</w:t>
+      </w:r>
+      <w:proofErr w:type="spellEnd"/>
+      <w:r>
+        <w:rPr>
+          <w:rFonts w:ascii="Verdana" w:hAnsi="Verdana"/>
+          <w:b/>
+          <w:bCs/>
+        </w:rPr>
+        <w:t xml:space="preserve"> </w:t>
+      </w:r>
+      <w:proofErr w:type="gramStart"/>
+      <w:r>
+        <w:rPr>
+          <w:rFonts w:ascii="Verdana" w:hAnsi="Verdana"/>
+          <w:b/>
+          <w:bCs/>
+        </w:rPr>
+        <w:t>Paper..</w:t>
+      </w:r>
+      <w:proofErr w:type="gramEnd"/>
+      <w:r>
+        <w:rPr>
+          <w:rFonts w:ascii="Verdana" w:hAnsi="Verdana"/>
+          <w:b/>
+          <w:bCs/>
+        </w:rPr>
+        <w:t xml:space="preserve"> </w:t>
+      </w:r>
+      <w:r>
+        <w:rPr>
+          <w:rFonts w:ascii="Verdana" w:hAnsi="Verdana"/>
+        </w:rPr>
+        <w:t xml:space="preserve">Using </w:t>
+      </w:r>
+      <w:proofErr w:type="gramStart"/>
+      <w:r>
+        <w:rPr>
+          <w:rFonts w:ascii="Verdana" w:hAnsi="Verdana"/>
+        </w:rPr>
+        <w:t>dictionary</w:t>
+      </w:r>
+      <w:proofErr w:type="gramEnd"/>
+      <w:r>
+        <w:rPr>
+          <w:rFonts w:ascii="Verdana" w:hAnsi="Verdana"/>
+        </w:rPr>
+        <w:t xml:space="preserve"> we Implemented this.</w:t>
       </w:r>
     </w:p>
     <w:p>
@@ -518,7 +691,25 @@
           <w:b/>
           <w:bCs/>
         </w:rPr>
-        <w:t>Equation 4 in repitita Paper</w:t>
+        <w:t xml:space="preserve">Equation 4 in </w:t>
+      </w:r>
+      <w:proofErr w:type="spellStart"/>
+      <w:r>
+        <w:rPr>
+          <w:rFonts w:ascii="Verdana" w:hAnsi="Verdana"/>
+          <w:b/>
+          <w:bCs/>
+        </w:rPr>
+        <w:t>repitita</w:t>
+      </w:r>
+      <w:proofErr w:type="spellEnd"/>
+      <w:r>
+        <w:rPr>
+          <w:rFonts w:ascii="Verdana" w:hAnsi="Verdana"/>
+          <w:b/>
+          <w:bCs/>
+        </w:rPr>
+        <w:t xml:space="preserve"> Paper</w:t>
       </w:r>
     </w:p>
     <w:p>
@@ -532,7 +723,21 @@
           <w:rFonts w:ascii="Verdana" w:hAnsi="Verdana"/>
         </w:rPr>
         <w:tab/>
-        <w:t>4.We Calcuted FFT for all 5 properties.</w:t>
+        <w:t xml:space="preserve">4.We </w:t>
+      </w:r>
+      <w:proofErr w:type="spellStart"/>
+      <w:r>
+        <w:rPr>
+          <w:rFonts w:ascii="Verdana" w:hAnsi="Verdana"/>
+        </w:rPr>
+        <w:t>Calcuted</w:t>
+      </w:r>
+      <w:proofErr w:type="spellEnd"/>
+      <w:r>
+        <w:rPr>
+          <w:rFonts w:ascii="Verdana" w:hAnsi="Verdana"/>
+        </w:rPr>
+        <w:t xml:space="preserve"> FFT for all 5 properties.</w:t>
       </w:r>
     </w:p>
     <w:p>
@@ -552,18 +757,27 @@
         <w:rPr>
           <w:rFonts w:ascii="Verdana" w:hAnsi="Verdana"/>
         </w:rPr>
-        <w:t>After step 4 the results are as follows:-</w:t>
-      </w:r>
-    </w:p>
-    <w:p>
-      <w:pPr>
-        <w:rPr>
-          <w:rFonts w:ascii="Verdana" w:hAnsi="Verdana"/>
-        </w:rPr>
-      </w:pPr>
-      <w:r>
-        <w:rPr>
-          <w:rFonts w:ascii="Verdana" w:hAnsi="Verdana"/>
+        <w:t xml:space="preserve">After step 4 the results are as </w:t>
+      </w:r>
+      <w:proofErr w:type="gramStart"/>
+      <w:r>
+        <w:rPr>
+          <w:rFonts w:ascii="Verdana" w:hAnsi="Verdana"/>
+        </w:rPr>
+        <w:t>follows:-</w:t>
+      </w:r>
+      <w:proofErr w:type="gramEnd"/>
+    </w:p>
+    <w:p>
+      <w:pPr>
+        <w:rPr>
+          <w:rFonts w:ascii="Verdana" w:hAnsi="Verdana"/>
+        </w:rPr>
+      </w:pPr>
+      <w:r>
+        <w:rPr>
+          <w:rFonts w:ascii="Verdana" w:hAnsi="Verdana"/>
+          <w:noProof/>
         </w:rPr>
         <w:drawing>
           <wp:inline distT="0" distB="0" distL="0" distR="0" wp14:anchorId="1D2200F3" wp14:editId="330CEF10">
@@ -612,18 +826,27 @@
         <w:rPr>
           <w:rFonts w:ascii="Verdana" w:hAnsi="Verdana"/>
         </w:rPr>
-        <w:t>This is before step 4 and the equation used for this step was:-</w:t>
-      </w:r>
-    </w:p>
-    <w:p>
-      <w:pPr>
-        <w:rPr>
-          <w:rFonts w:ascii="Verdana" w:hAnsi="Verdana"/>
-        </w:rPr>
-      </w:pPr>
-      <w:r>
-        <w:rPr>
-          <w:rFonts w:ascii="Verdana" w:hAnsi="Verdana"/>
+        <w:t xml:space="preserve">This is before step 4 and the equation used for this step </w:t>
+      </w:r>
+      <w:proofErr w:type="gramStart"/>
+      <w:r>
+        <w:rPr>
+          <w:rFonts w:ascii="Verdana" w:hAnsi="Verdana"/>
+        </w:rPr>
+        <w:t>was:-</w:t>
+      </w:r>
+      <w:proofErr w:type="gramEnd"/>
+    </w:p>
+    <w:p>
+      <w:pPr>
+        <w:rPr>
+          <w:rFonts w:ascii="Verdana" w:hAnsi="Verdana"/>
+        </w:rPr>
+      </w:pPr>
+      <w:r>
+        <w:rPr>
+          <w:rFonts w:ascii="Verdana" w:hAnsi="Verdana"/>
+          <w:noProof/>
         </w:rPr>
         <w:drawing>
           <wp:inline distT="0" distB="0" distL="0" distR="0" wp14:anchorId="360D77B4" wp14:editId="6E272B32">
@@ -690,7 +913,27 @@
           <w:bCs/>
           <w:u w:val="single"/>
         </w:rPr>
-        <w:t>(np.fft.fft)</w:t>
+        <w:t>(</w:t>
+      </w:r>
+      <w:proofErr w:type="spellStart"/>
+      <w:r>
+        <w:rPr>
+          <w:rFonts w:ascii="Verdana" w:hAnsi="Verdana"/>
+          <w:b/>
+          <w:bCs/>
+          <w:u w:val="single"/>
+        </w:rPr>
+        <w:t>np.fft.fft</w:t>
+      </w:r>
+      <w:proofErr w:type="spellEnd"/>
+      <w:r>
+        <w:rPr>
+          <w:rFonts w:ascii="Verdana" w:hAnsi="Verdana"/>
+          <w:b/>
+          <w:bCs/>
+          <w:u w:val="single"/>
+        </w:rPr>
+        <w:t>)</w:t>
       </w:r>
     </w:p>
     <w:p>
@@ -758,18 +1001,29 @@
           <w:b/>
           <w:bCs/>
         </w:rPr>
-        <w:t>We apply Normalization step as mentioned in paper at equation 5:-</w:t>
-      </w:r>
-    </w:p>
-    <w:p>
-      <w:pPr>
-        <w:rPr>
-          <w:rFonts w:ascii="Verdana" w:hAnsi="Verdana"/>
-        </w:rPr>
-      </w:pPr>
-      <w:r>
-        <w:rPr>
-          <w:rFonts w:ascii="Verdana" w:hAnsi="Verdana"/>
+        <w:t xml:space="preserve">We apply Normalization step as mentioned in paper at equation </w:t>
+      </w:r>
+      <w:proofErr w:type="gramStart"/>
+      <w:r>
+        <w:rPr>
+          <w:rFonts w:ascii="Verdana" w:hAnsi="Verdana"/>
+          <w:b/>
+          <w:bCs/>
+        </w:rPr>
+        <w:t>5:-</w:t>
+      </w:r>
+      <w:proofErr w:type="gramEnd"/>
+    </w:p>
+    <w:p>
+      <w:pPr>
+        <w:rPr>
+          <w:rFonts w:ascii="Verdana" w:hAnsi="Verdana"/>
+        </w:rPr>
+      </w:pPr>
+      <w:r>
+        <w:rPr>
+          <w:rFonts w:ascii="Verdana" w:hAnsi="Verdana"/>
+          <w:noProof/>
           <w:highlight w:val="red"/>
         </w:rPr>
         <w:drawing>
@@ -818,6 +1072,7 @@
       <w:r>
         <w:rPr>
           <w:rFonts w:ascii="Verdana" w:hAnsi="Verdana"/>
+          <w:noProof/>
         </w:rPr>
         <w:drawing>
           <wp:inline distT="0" distB="0" distL="0" distR="0" wp14:anchorId="29B52BEC" wp14:editId="79BD9B29">
@@ -878,6 +1133,7 @@
       <w:r>
         <w:rPr>
           <w:rFonts w:ascii="Verdana" w:hAnsi="Verdana"/>
+          <w:noProof/>
         </w:rPr>
         <w:drawing>
           <wp:inline distT="0" distB="0" distL="0" distR="0" wp14:anchorId="3584AA8C" wp14:editId="6D0E2F32">
@@ -956,13 +1212,32 @@
         <w:lastRenderedPageBreak/>
         <w:t xml:space="preserve">The module used here was </w:t>
       </w:r>
-      <w:r>
-        <w:rPr>
-          <w:rFonts w:ascii="Verdana" w:hAnsi="Verdana"/>
-          <w:b/>
-          <w:bCs/>
-        </w:rPr>
-        <w:t>numpy and cmat</w:t>
+      <w:proofErr w:type="spellStart"/>
+      <w:r>
+        <w:rPr>
+          <w:rFonts w:ascii="Verdana" w:hAnsi="Verdana"/>
+          <w:b/>
+          <w:bCs/>
+        </w:rPr>
+        <w:t>numpy</w:t>
+      </w:r>
+      <w:proofErr w:type="spellEnd"/>
+      <w:r>
+        <w:rPr>
+          <w:rFonts w:ascii="Verdana" w:hAnsi="Verdana"/>
+          <w:b/>
+          <w:bCs/>
+        </w:rPr>
+        <w:t xml:space="preserve"> and </w:t>
+      </w:r>
+      <w:proofErr w:type="spellStart"/>
+      <w:r>
+        <w:rPr>
+          <w:rFonts w:ascii="Verdana" w:hAnsi="Verdana"/>
+          <w:b/>
+          <w:bCs/>
+        </w:rPr>
+        <w:t>cmat</w:t>
       </w:r>
       <w:r>
         <w:rPr>
@@ -972,6 +1247,7 @@
         </w:rPr>
         <w:t>h</w:t>
       </w:r>
+      <w:proofErr w:type="spellEnd"/>
       <w:r>
         <w:rPr>
           <w:rFonts w:ascii="Verdana" w:hAnsi="Verdana"/>
@@ -1015,7 +1291,43 @@
         <w:rPr>
           <w:rFonts w:ascii="Verdana" w:hAnsi="Verdana"/>
         </w:rPr>
-        <w:t>One with the custom function that we wrote by using the formula of ZScore  from euation 7.</w:t>
+        <w:t xml:space="preserve">One with the custom function that we wrote by using the formula of </w:t>
+      </w:r>
+      <w:proofErr w:type="spellStart"/>
+      <w:proofErr w:type="gramStart"/>
+      <w:r>
+        <w:rPr>
+          <w:rFonts w:ascii="Verdana" w:hAnsi="Verdana"/>
+        </w:rPr>
+        <w:t>ZScore</w:t>
+      </w:r>
+      <w:proofErr w:type="spellEnd"/>
+      <w:r>
+        <w:rPr>
+          <w:rFonts w:ascii="Verdana" w:hAnsi="Verdana"/>
+        </w:rPr>
+        <w:t xml:space="preserve">  from</w:t>
+      </w:r>
+      <w:proofErr w:type="gramEnd"/>
+      <w:r>
+        <w:rPr>
+          <w:rFonts w:ascii="Verdana" w:hAnsi="Verdana"/>
+        </w:rPr>
+        <w:t xml:space="preserve"> </w:t>
+      </w:r>
+      <w:proofErr w:type="spellStart"/>
+      <w:r>
+        <w:rPr>
+          <w:rFonts w:ascii="Verdana" w:hAnsi="Verdana"/>
+        </w:rPr>
+        <w:t>euation</w:t>
+      </w:r>
+      <w:proofErr w:type="spellEnd"/>
+      <w:r>
+        <w:rPr>
+          <w:rFonts w:ascii="Verdana" w:hAnsi="Verdana"/>
+        </w:rPr>
+        <w:t xml:space="preserve"> 7.</w:t>
       </w:r>
     </w:p>
     <w:p>
@@ -1029,6 +1341,7 @@
       <w:r>
         <w:rPr>
           <w:rFonts w:ascii="Verdana" w:hAnsi="Verdana"/>
+          <w:noProof/>
         </w:rPr>
         <w:drawing>
           <wp:inline distT="0" distB="0" distL="0" distR="0" wp14:anchorId="10939252" wp14:editId="0BA5E14B">
@@ -1155,42 +1468,87 @@
           <w:rFonts w:ascii="Verdana" w:hAnsi="Verdana"/>
         </w:rPr>
       </w:pPr>
-      <w:r>
-        <w:rPr>
-          <w:rFonts w:ascii="Verdana" w:hAnsi="Verdana"/>
-        </w:rPr>
-        <w:t>The  implementation of the program was same when checked its documentation</w:t>
-      </w:r>
-    </w:p>
-    <w:p>
-      <w:pPr>
-        <w:rPr>
-          <w:rFonts w:ascii="Verdana" w:hAnsi="Verdana"/>
-        </w:rPr>
-      </w:pPr>
-    </w:p>
-    <w:p>
-      <w:pPr>
-        <w:rPr>
-          <w:rFonts w:ascii="Verdana" w:hAnsi="Verdana"/>
-        </w:rPr>
-      </w:pPr>
-      <w:r>
-        <w:rPr>
-          <w:rFonts w:ascii="Verdana" w:hAnsi="Verdana"/>
-        </w:rPr>
-        <w:t>The output as of now stands at:-</w:t>
-      </w:r>
-    </w:p>
-    <w:p>
-      <w:pPr>
-        <w:rPr>
-          <w:rFonts w:ascii="Verdana" w:hAnsi="Verdana"/>
-        </w:rPr>
-      </w:pPr>
-      <w:r>
-        <w:rPr>
-          <w:rFonts w:ascii="Verdana" w:hAnsi="Verdana"/>
+      <w:proofErr w:type="gramStart"/>
+      <w:r>
+        <w:rPr>
+          <w:rFonts w:ascii="Verdana" w:hAnsi="Verdana"/>
+        </w:rPr>
+        <w:t>The  implementation</w:t>
+      </w:r>
+      <w:proofErr w:type="gramEnd"/>
+      <w:r>
+        <w:rPr>
+          <w:rFonts w:ascii="Verdana" w:hAnsi="Verdana"/>
+        </w:rPr>
+        <w:t xml:space="preserve"> of the program was same when checked its documentation</w:t>
+      </w:r>
+    </w:p>
+    <w:p>
+      <w:pPr>
+        <w:rPr>
+          <w:rFonts w:ascii="Verdana" w:hAnsi="Verdana"/>
+        </w:rPr>
+      </w:pPr>
+    </w:p>
+    <w:p>
+      <w:pPr>
+        <w:rPr>
+          <w:rFonts w:ascii="Verdana" w:hAnsi="Verdana"/>
+        </w:rPr>
+      </w:pPr>
+      <w:r>
+        <w:rPr>
+          <w:rFonts w:ascii="Verdana" w:hAnsi="Verdana"/>
+        </w:rPr>
+        <w:t xml:space="preserve">The output as of now stands </w:t>
+      </w:r>
+      <w:proofErr w:type="gramStart"/>
+      <w:r>
+        <w:rPr>
+          <w:rFonts w:ascii="Verdana" w:hAnsi="Verdana"/>
+        </w:rPr>
+        <w:t>at</w:t>
+      </w:r>
+      <w:r>
+        <w:rPr>
+          <w:rFonts w:ascii="Verdana" w:hAnsi="Verdana"/>
+        </w:rPr>
+        <w:t xml:space="preserve">  </w:t>
+      </w:r>
+      <w:r>
+        <w:rPr>
+          <w:rFonts w:ascii="Verdana" w:hAnsi="Verdana"/>
+          <w:b/>
+          <w:bCs/>
+        </w:rPr>
+        <w:t>(</w:t>
+      </w:r>
+      <w:proofErr w:type="gramEnd"/>
+      <w:r>
+        <w:rPr>
+          <w:rFonts w:ascii="Verdana" w:hAnsi="Verdana"/>
+          <w:b/>
+          <w:bCs/>
+        </w:rPr>
+        <w:t>ZSCORE vs LEN(sequence))</w:t>
+      </w:r>
+      <w:r>
+        <w:rPr>
+          <w:rFonts w:ascii="Verdana" w:hAnsi="Verdana"/>
+        </w:rPr>
+        <w:t>:-</w:t>
+      </w:r>
+    </w:p>
+    <w:p>
+      <w:pPr>
+        <w:rPr>
+          <w:rFonts w:ascii="Verdana" w:hAnsi="Verdana"/>
+        </w:rPr>
+      </w:pPr>
+      <w:r>
+        <w:rPr>
+          <w:rFonts w:ascii="Verdana" w:hAnsi="Verdana"/>
+          <w:noProof/>
         </w:rPr>
         <w:drawing>
           <wp:inline distT="0" distB="0" distL="0" distR="0" wp14:anchorId="56C8F6EA" wp14:editId="1AF9A85B">
@@ -1239,59 +1597,129 @@
         <w:rPr>
           <w:rFonts w:ascii="Verdana" w:hAnsi="Verdana"/>
         </w:rPr>
-        <w:t>Property 1:-Polarity Index</w:t>
-      </w:r>
-    </w:p>
-    <w:p>
-      <w:pPr>
-        <w:rPr>
-          <w:rFonts w:ascii="Verdana" w:hAnsi="Verdana"/>
-        </w:rPr>
-      </w:pPr>
-      <w:r>
-        <w:rPr>
-          <w:rFonts w:ascii="Verdana" w:hAnsi="Verdana"/>
-        </w:rPr>
-        <w:t>Property2:- Secondary Structure Factor</w:t>
-      </w:r>
-    </w:p>
-    <w:p>
-      <w:pPr>
-        <w:rPr>
-          <w:rFonts w:ascii="Verdana" w:hAnsi="Verdana"/>
-        </w:rPr>
-      </w:pPr>
-      <w:r>
-        <w:rPr>
-          <w:rFonts w:ascii="Verdana" w:hAnsi="Verdana"/>
-        </w:rPr>
-        <w:t>Property 3:- Volume</w:t>
-      </w:r>
-    </w:p>
-    <w:p>
-      <w:pPr>
-        <w:rPr>
-          <w:rFonts w:ascii="Verdana" w:hAnsi="Verdana"/>
-        </w:rPr>
-      </w:pPr>
-      <w:r>
-        <w:rPr>
-          <w:rFonts w:ascii="Verdana" w:hAnsi="Verdana"/>
-        </w:rPr>
-        <w:t>Property 4:-Composition of amino acids</w:t>
-      </w:r>
-    </w:p>
-    <w:p>
-      <w:pPr>
-        <w:rPr>
-          <w:rFonts w:ascii="Verdana" w:hAnsi="Verdana"/>
-        </w:rPr>
-      </w:pPr>
-      <w:r>
-        <w:rPr>
-          <w:rFonts w:ascii="Verdana" w:hAnsi="Verdana"/>
-        </w:rPr>
-        <w:t>Property 5:- Electrostatic Charge</w:t>
+        <w:t xml:space="preserve">Property </w:t>
+      </w:r>
+      <w:proofErr w:type="gramStart"/>
+      <w:r>
+        <w:rPr>
+          <w:rFonts w:ascii="Verdana" w:hAnsi="Verdana"/>
+        </w:rPr>
+        <w:t>1:-</w:t>
+      </w:r>
+      <w:proofErr w:type="gramEnd"/>
+      <w:r>
+        <w:rPr>
+          <w:rFonts w:ascii="Verdana" w:hAnsi="Verdana"/>
+        </w:rPr>
+        <w:t>Polarity Index</w:t>
+      </w:r>
+    </w:p>
+    <w:p>
+      <w:pPr>
+        <w:rPr>
+          <w:rFonts w:ascii="Verdana" w:hAnsi="Verdana"/>
+        </w:rPr>
+      </w:pPr>
+      <w:r>
+        <w:rPr>
+          <w:rFonts w:ascii="Verdana" w:hAnsi="Verdana"/>
+        </w:rPr>
+        <w:t>Property</w:t>
+      </w:r>
+      <w:proofErr w:type="gramStart"/>
+      <w:r>
+        <w:rPr>
+          <w:rFonts w:ascii="Verdana" w:hAnsi="Verdana"/>
+        </w:rPr>
+        <w:t>2:-</w:t>
+      </w:r>
+      <w:proofErr w:type="gramEnd"/>
+      <w:r>
+        <w:rPr>
+          <w:rFonts w:ascii="Verdana" w:hAnsi="Verdana"/>
+        </w:rPr>
+        <w:t xml:space="preserve"> Secondary Structure Factor</w:t>
+      </w:r>
+    </w:p>
+    <w:p>
+      <w:pPr>
+        <w:rPr>
+          <w:rFonts w:ascii="Verdana" w:hAnsi="Verdana"/>
+        </w:rPr>
+      </w:pPr>
+      <w:r>
+        <w:rPr>
+          <w:rFonts w:ascii="Verdana" w:hAnsi="Verdana"/>
+        </w:rPr>
+        <w:t xml:space="preserve">Property </w:t>
+      </w:r>
+      <w:proofErr w:type="gramStart"/>
+      <w:r>
+        <w:rPr>
+          <w:rFonts w:ascii="Verdana" w:hAnsi="Verdana"/>
+        </w:rPr>
+        <w:t>3:-</w:t>
+      </w:r>
+      <w:proofErr w:type="gramEnd"/>
+      <w:r>
+        <w:rPr>
+          <w:rFonts w:ascii="Verdana" w:hAnsi="Verdana"/>
+        </w:rPr>
+        <w:t xml:space="preserve"> Volume</w:t>
+      </w:r>
+    </w:p>
+    <w:p>
+      <w:pPr>
+        <w:rPr>
+          <w:rFonts w:ascii="Verdana" w:hAnsi="Verdana"/>
+        </w:rPr>
+      </w:pPr>
+      <w:r>
+        <w:rPr>
+          <w:rFonts w:ascii="Verdana" w:hAnsi="Verdana"/>
+        </w:rPr>
+        <w:t xml:space="preserve">Property </w:t>
+      </w:r>
+      <w:proofErr w:type="gramStart"/>
+      <w:r>
+        <w:rPr>
+          <w:rFonts w:ascii="Verdana" w:hAnsi="Verdana"/>
+        </w:rPr>
+        <w:t>4:-</w:t>
+      </w:r>
+      <w:proofErr w:type="gramEnd"/>
+      <w:r>
+        <w:rPr>
+          <w:rFonts w:ascii="Verdana" w:hAnsi="Verdana"/>
+        </w:rPr>
+        <w:t>Composition of amino acids</w:t>
+      </w:r>
+    </w:p>
+    <w:p>
+      <w:pPr>
+        <w:rPr>
+          <w:rFonts w:ascii="Verdana" w:hAnsi="Verdana"/>
+        </w:rPr>
+      </w:pPr>
+      <w:r>
+        <w:rPr>
+          <w:rFonts w:ascii="Verdana" w:hAnsi="Verdana"/>
+        </w:rPr>
+        <w:t xml:space="preserve">Property </w:t>
+      </w:r>
+      <w:proofErr w:type="gramStart"/>
+      <w:r>
+        <w:rPr>
+          <w:rFonts w:ascii="Verdana" w:hAnsi="Verdana"/>
+        </w:rPr>
+        <w:t>5:-</w:t>
+      </w:r>
+      <w:proofErr w:type="gramEnd"/>
+      <w:r>
+        <w:rPr>
+          <w:rFonts w:ascii="Verdana" w:hAnsi="Verdana"/>
+        </w:rPr>
+        <w:t xml:space="preserve"> Electrostatic Charge</w:t>
       </w:r>
     </w:p>
     <w:p>
@@ -2569,6 +2997,7 @@
   <w:style w:type="character" w:default="1" w:styleId="DefaultParagraphFont">
     <w:name w:val="Default Paragraph Font"/>
     <w:uiPriority w:val="1"/>
+    <w:semiHidden/>
     <w:unhideWhenUsed/>
   </w:style>
   <w:style w:type="table" w:default="1" w:styleId="TableNormal">

</xml_diff>